<commit_message>
Projektni zadatak doc izmjene
</commit_message>
<xml_diff>
--- a/POOS - Projektni zadatak 1.docx
+++ b/POOS - Projektni zadatak 1.docx
@@ -266,13 +266,41 @@
           <w:szCs w:val="36"/>
         </w:rPr>
       </w:pPr>
+      <w:proofErr w:type="spellStart"/>
       <w:r>
         <w:rPr>
           <w:rFonts w:ascii="Times New Roman" w:hAnsi="Times New Roman" w:cs="Times New Roman"/>
           <w:sz w:val="36"/>
           <w:szCs w:val="36"/>
         </w:rPr>
-        <w:t>Projektni zadatak 1</w:t>
+        <w:t>Projektni</w:t>
+      </w:r>
+      <w:proofErr w:type="spellEnd"/>
+      <w:r>
+        <w:rPr>
+          <w:rFonts w:ascii="Times New Roman" w:hAnsi="Times New Roman" w:cs="Times New Roman"/>
+          <w:sz w:val="36"/>
+          <w:szCs w:val="36"/>
+        </w:rPr>
+        <w:t xml:space="preserve"> </w:t>
+      </w:r>
+      <w:proofErr w:type="spellStart"/>
+      <w:r>
+        <w:rPr>
+          <w:rFonts w:ascii="Times New Roman" w:hAnsi="Times New Roman" w:cs="Times New Roman"/>
+          <w:sz w:val="36"/>
+          <w:szCs w:val="36"/>
+        </w:rPr>
+        <w:t>zadatak</w:t>
+      </w:r>
+      <w:proofErr w:type="spellEnd"/>
+      <w:r>
+        <w:rPr>
+          <w:rFonts w:ascii="Times New Roman" w:hAnsi="Times New Roman" w:cs="Times New Roman"/>
+          <w:sz w:val="36"/>
+          <w:szCs w:val="36"/>
+        </w:rPr>
+        <w:t xml:space="preserve"> 1</w:t>
       </w:r>
     </w:p>
     <w:p>
@@ -284,14 +312,88 @@
           <w:szCs w:val="28"/>
         </w:rPr>
       </w:pPr>
+      <w:proofErr w:type="spellStart"/>
       <w:r>
         <w:rPr>
           <w:rFonts w:ascii="Times New Roman" w:hAnsi="Times New Roman" w:cs="Times New Roman"/>
           <w:sz w:val="28"/>
           <w:szCs w:val="28"/>
         </w:rPr>
-        <w:t>Prepoznavanje oblika i obrada slike</w:t>
-      </w:r>
+        <w:t>Prepoznavanje</w:t>
+      </w:r>
+      <w:proofErr w:type="spellEnd"/>
+      <w:r>
+        <w:rPr>
+          <w:rFonts w:ascii="Times New Roman" w:hAnsi="Times New Roman" w:cs="Times New Roman"/>
+          <w:sz w:val="28"/>
+          <w:szCs w:val="28"/>
+        </w:rPr>
+        <w:t xml:space="preserve"> </w:t>
+      </w:r>
+      <w:proofErr w:type="spellStart"/>
+      <w:r>
+        <w:rPr>
+          <w:rFonts w:ascii="Times New Roman" w:hAnsi="Times New Roman" w:cs="Times New Roman"/>
+          <w:sz w:val="28"/>
+          <w:szCs w:val="28"/>
+        </w:rPr>
+        <w:t>oblika</w:t>
+      </w:r>
+      <w:proofErr w:type="spellEnd"/>
+      <w:r>
+        <w:rPr>
+          <w:rFonts w:ascii="Times New Roman" w:hAnsi="Times New Roman" w:cs="Times New Roman"/>
+          <w:sz w:val="28"/>
+          <w:szCs w:val="28"/>
+        </w:rPr>
+        <w:t xml:space="preserve"> </w:t>
+      </w:r>
+      <w:proofErr w:type="spellStart"/>
+      <w:r>
+        <w:rPr>
+          <w:rFonts w:ascii="Times New Roman" w:hAnsi="Times New Roman" w:cs="Times New Roman"/>
+          <w:sz w:val="28"/>
+          <w:szCs w:val="28"/>
+        </w:rPr>
+        <w:t>i</w:t>
+      </w:r>
+      <w:proofErr w:type="spellEnd"/>
+      <w:r>
+        <w:rPr>
+          <w:rFonts w:ascii="Times New Roman" w:hAnsi="Times New Roman" w:cs="Times New Roman"/>
+          <w:sz w:val="28"/>
+          <w:szCs w:val="28"/>
+        </w:rPr>
+        <w:t xml:space="preserve"> </w:t>
+      </w:r>
+      <w:proofErr w:type="spellStart"/>
+      <w:r>
+        <w:rPr>
+          <w:rFonts w:ascii="Times New Roman" w:hAnsi="Times New Roman" w:cs="Times New Roman"/>
+          <w:sz w:val="28"/>
+          <w:szCs w:val="28"/>
+        </w:rPr>
+        <w:t>obrada</w:t>
+      </w:r>
+      <w:proofErr w:type="spellEnd"/>
+      <w:r>
+        <w:rPr>
+          <w:rFonts w:ascii="Times New Roman" w:hAnsi="Times New Roman" w:cs="Times New Roman"/>
+          <w:sz w:val="28"/>
+          <w:szCs w:val="28"/>
+        </w:rPr>
+        <w:t xml:space="preserve"> </w:t>
+      </w:r>
+      <w:proofErr w:type="spellStart"/>
+      <w:r>
+        <w:rPr>
+          <w:rFonts w:ascii="Times New Roman" w:hAnsi="Times New Roman" w:cs="Times New Roman"/>
+          <w:sz w:val="28"/>
+          <w:szCs w:val="28"/>
+        </w:rPr>
+        <w:t>slike</w:t>
+      </w:r>
+      <w:proofErr w:type="spellEnd"/>
     </w:p>
     <w:p>
       <w:pPr>
@@ -432,6 +534,7 @@
           <w:szCs w:val="24"/>
         </w:rPr>
       </w:pPr>
+      <w:proofErr w:type="spellStart"/>
       <w:r>
         <w:rPr>
           <w:rFonts w:ascii="Times New Roman" w:hAnsi="Times New Roman" w:cs="Times New Roman"/>
@@ -450,6 +553,7 @@
         </w:rPr>
         <w:t>i</w:t>
       </w:r>
+      <w:proofErr w:type="spellEnd"/>
       <w:r>
         <w:rPr>
           <w:rFonts w:ascii="Times New Roman" w:hAnsi="Times New Roman" w:cs="Times New Roman"/>
@@ -468,31 +572,61 @@
           <w:szCs w:val="24"/>
         </w:rPr>
       </w:pPr>
-      <w:r>
-        <w:rPr>
-          <w:rFonts w:ascii="Times New Roman" w:hAnsi="Times New Roman" w:cs="Times New Roman"/>
-          <w:sz w:val="24"/>
-          <w:szCs w:val="24"/>
-        </w:rPr>
-        <w:t>Fuad Begić</w:t>
-      </w:r>
-    </w:p>
-    <w:p>
-      <w:pPr>
-        <w:rPr>
-          <w:rFonts w:ascii="Times New Roman" w:hAnsi="Times New Roman" w:cs="Times New Roman"/>
-          <w:sz w:val="24"/>
-          <w:szCs w:val="24"/>
-        </w:rPr>
-      </w:pPr>
-      <w:r>
-        <w:rPr>
-          <w:rFonts w:ascii="Times New Roman" w:hAnsi="Times New Roman" w:cs="Times New Roman"/>
-          <w:sz w:val="24"/>
-          <w:szCs w:val="24"/>
-        </w:rPr>
-        <w:t>Selma Ahmetović</w:t>
-      </w:r>
+      <w:proofErr w:type="spellStart"/>
+      <w:r>
+        <w:rPr>
+          <w:rFonts w:ascii="Times New Roman" w:hAnsi="Times New Roman" w:cs="Times New Roman"/>
+          <w:sz w:val="24"/>
+          <w:szCs w:val="24"/>
+        </w:rPr>
+        <w:t>Fuad</w:t>
+      </w:r>
+      <w:proofErr w:type="spellEnd"/>
+      <w:r>
+        <w:rPr>
+          <w:rFonts w:ascii="Times New Roman" w:hAnsi="Times New Roman" w:cs="Times New Roman"/>
+          <w:sz w:val="24"/>
+          <w:szCs w:val="24"/>
+        </w:rPr>
+        <w:t xml:space="preserve"> </w:t>
+      </w:r>
+      <w:proofErr w:type="spellStart"/>
+      <w:r>
+        <w:rPr>
+          <w:rFonts w:ascii="Times New Roman" w:hAnsi="Times New Roman" w:cs="Times New Roman"/>
+          <w:sz w:val="24"/>
+          <w:szCs w:val="24"/>
+        </w:rPr>
+        <w:t>Begić</w:t>
+      </w:r>
+      <w:proofErr w:type="spellEnd"/>
+    </w:p>
+    <w:p>
+      <w:pPr>
+        <w:rPr>
+          <w:rFonts w:ascii="Times New Roman" w:hAnsi="Times New Roman" w:cs="Times New Roman"/>
+          <w:sz w:val="24"/>
+          <w:szCs w:val="24"/>
+        </w:rPr>
+      </w:pPr>
+      <w:r>
+        <w:rPr>
+          <w:rFonts w:ascii="Times New Roman" w:hAnsi="Times New Roman" w:cs="Times New Roman"/>
+          <w:sz w:val="24"/>
+          <w:szCs w:val="24"/>
+        </w:rPr>
+        <w:t xml:space="preserve">Selma </w:t>
+      </w:r>
+      <w:proofErr w:type="spellStart"/>
+      <w:r>
+        <w:rPr>
+          <w:rFonts w:ascii="Times New Roman" w:hAnsi="Times New Roman" w:cs="Times New Roman"/>
+          <w:sz w:val="24"/>
+          <w:szCs w:val="24"/>
+        </w:rPr>
+        <w:t>Ahmetović</w:t>
+      </w:r>
+      <w:proofErr w:type="spellEnd"/>
     </w:p>
     <w:p>
       <w:pPr>
@@ -573,17 +707,17 @@
           <w:t>https://github.com/begicf/poos</w:t>
         </w:r>
       </w:hyperlink>
-    </w:p>
-    <w:p>
-      <w:pPr>
-        <w:rPr>
-          <w:rFonts w:ascii="Times New Roman" w:hAnsi="Times New Roman" w:cs="Times New Roman"/>
-          <w:sz w:val="24"/>
-          <w:szCs w:val="24"/>
-        </w:rPr>
-      </w:pPr>
       <w:bookmarkStart w:id="0" w:name="_GoBack"/>
       <w:bookmarkEnd w:id="0"/>
+    </w:p>
+    <w:p>
+      <w:pPr>
+        <w:rPr>
+          <w:rFonts w:ascii="Times New Roman" w:hAnsi="Times New Roman" w:cs="Times New Roman"/>
+          <w:sz w:val="24"/>
+          <w:szCs w:val="24"/>
+        </w:rPr>
+      </w:pPr>
     </w:p>
     <w:p>
       <w:pPr>
@@ -598,39 +732,349 @@
           <w:szCs w:val="24"/>
         </w:rPr>
       </w:pPr>
-      <w:r>
-        <w:rPr>
-          <w:rFonts w:ascii="Times New Roman" w:hAnsi="Times New Roman" w:cs="Times New Roman"/>
-          <w:sz w:val="24"/>
-          <w:szCs w:val="24"/>
-        </w:rPr>
-        <w:t>Obrazložiti temu projekta</w:t>
-      </w:r>
-    </w:p>
-    <w:p>
-      <w:pPr>
-        <w:rPr>
-          <w:rFonts w:ascii="Times New Roman" w:hAnsi="Times New Roman" w:cs="Times New Roman"/>
-          <w:sz w:val="24"/>
-          <w:szCs w:val="24"/>
-        </w:rPr>
-      </w:pPr>
-      <w:r>
-        <w:rPr>
-          <w:rFonts w:ascii="Times New Roman" w:hAnsi="Times New Roman" w:cs="Times New Roman"/>
-          <w:sz w:val="24"/>
-          <w:szCs w:val="24"/>
-        </w:rPr>
-        <w:t>Tema našeg projekta je “Face recognition”.</w:t>
-      </w:r>
-      <w:r>
-        <w:rPr>
-          <w:rFonts w:ascii="Times New Roman" w:hAnsi="Times New Roman" w:cs="Times New Roman"/>
-          <w:sz w:val="24"/>
-          <w:szCs w:val="24"/>
-        </w:rPr>
-        <w:t xml:space="preserve"> U okviru ove teme koristeći php radili smo detekciju lica, a koristili smo OpenCV biblioteku</w:t>
-      </w:r>
+      <w:proofErr w:type="spellStart"/>
+      <w:r>
+        <w:rPr>
+          <w:rFonts w:ascii="Times New Roman" w:hAnsi="Times New Roman" w:cs="Times New Roman"/>
+          <w:sz w:val="24"/>
+          <w:szCs w:val="24"/>
+        </w:rPr>
+        <w:t>Obrazložiti</w:t>
+      </w:r>
+      <w:proofErr w:type="spellEnd"/>
+      <w:r>
+        <w:rPr>
+          <w:rFonts w:ascii="Times New Roman" w:hAnsi="Times New Roman" w:cs="Times New Roman"/>
+          <w:sz w:val="24"/>
+          <w:szCs w:val="24"/>
+        </w:rPr>
+        <w:t xml:space="preserve"> </w:t>
+      </w:r>
+      <w:proofErr w:type="spellStart"/>
+      <w:r>
+        <w:rPr>
+          <w:rFonts w:ascii="Times New Roman" w:hAnsi="Times New Roman" w:cs="Times New Roman"/>
+          <w:sz w:val="24"/>
+          <w:szCs w:val="24"/>
+        </w:rPr>
+        <w:t>temu</w:t>
+      </w:r>
+      <w:proofErr w:type="spellEnd"/>
+      <w:r>
+        <w:rPr>
+          <w:rFonts w:ascii="Times New Roman" w:hAnsi="Times New Roman" w:cs="Times New Roman"/>
+          <w:sz w:val="24"/>
+          <w:szCs w:val="24"/>
+        </w:rPr>
+        <w:t xml:space="preserve"> </w:t>
+      </w:r>
+      <w:proofErr w:type="spellStart"/>
+      <w:r>
+        <w:rPr>
+          <w:rFonts w:ascii="Times New Roman" w:hAnsi="Times New Roman" w:cs="Times New Roman"/>
+          <w:sz w:val="24"/>
+          <w:szCs w:val="24"/>
+        </w:rPr>
+        <w:t>projekta</w:t>
+      </w:r>
+      <w:proofErr w:type="spellEnd"/>
+    </w:p>
+    <w:p>
+      <w:pPr>
+        <w:rPr>
+          <w:rFonts w:ascii="Times New Roman" w:hAnsi="Times New Roman" w:cs="Times New Roman"/>
+          <w:sz w:val="24"/>
+          <w:szCs w:val="24"/>
+        </w:rPr>
+      </w:pPr>
+      <w:proofErr w:type="spellStart"/>
+      <w:r>
+        <w:rPr>
+          <w:rFonts w:ascii="Times New Roman" w:hAnsi="Times New Roman" w:cs="Times New Roman"/>
+          <w:sz w:val="24"/>
+          <w:szCs w:val="24"/>
+        </w:rPr>
+        <w:t>Tema</w:t>
+      </w:r>
+      <w:proofErr w:type="spellEnd"/>
+      <w:r>
+        <w:rPr>
+          <w:rFonts w:ascii="Times New Roman" w:hAnsi="Times New Roman" w:cs="Times New Roman"/>
+          <w:sz w:val="24"/>
+          <w:szCs w:val="24"/>
+        </w:rPr>
+        <w:t xml:space="preserve"> </w:t>
+      </w:r>
+      <w:proofErr w:type="spellStart"/>
+      <w:r>
+        <w:rPr>
+          <w:rFonts w:ascii="Times New Roman" w:hAnsi="Times New Roman" w:cs="Times New Roman"/>
+          <w:sz w:val="24"/>
+          <w:szCs w:val="24"/>
+        </w:rPr>
+        <w:t>našeg</w:t>
+      </w:r>
+      <w:proofErr w:type="spellEnd"/>
+      <w:r>
+        <w:rPr>
+          <w:rFonts w:ascii="Times New Roman" w:hAnsi="Times New Roman" w:cs="Times New Roman"/>
+          <w:sz w:val="24"/>
+          <w:szCs w:val="24"/>
+        </w:rPr>
+        <w:t xml:space="preserve"> </w:t>
+      </w:r>
+      <w:proofErr w:type="spellStart"/>
+      <w:r>
+        <w:rPr>
+          <w:rFonts w:ascii="Times New Roman" w:hAnsi="Times New Roman" w:cs="Times New Roman"/>
+          <w:sz w:val="24"/>
+          <w:szCs w:val="24"/>
+        </w:rPr>
+        <w:t>projekta</w:t>
+      </w:r>
+      <w:proofErr w:type="spellEnd"/>
+      <w:r>
+        <w:rPr>
+          <w:rFonts w:ascii="Times New Roman" w:hAnsi="Times New Roman" w:cs="Times New Roman"/>
+          <w:sz w:val="24"/>
+          <w:szCs w:val="24"/>
+        </w:rPr>
+        <w:t xml:space="preserve"> je “Face recognition”.</w:t>
+      </w:r>
+      <w:r>
+        <w:rPr>
+          <w:rFonts w:ascii="Times New Roman" w:hAnsi="Times New Roman" w:cs="Times New Roman"/>
+          <w:sz w:val="24"/>
+          <w:szCs w:val="24"/>
+        </w:rPr>
+        <w:t xml:space="preserve"> U </w:t>
+      </w:r>
+      <w:proofErr w:type="spellStart"/>
+      <w:r>
+        <w:rPr>
+          <w:rFonts w:ascii="Times New Roman" w:hAnsi="Times New Roman" w:cs="Times New Roman"/>
+          <w:sz w:val="24"/>
+          <w:szCs w:val="24"/>
+        </w:rPr>
+        <w:t>okviru</w:t>
+      </w:r>
+      <w:proofErr w:type="spellEnd"/>
+      <w:r>
+        <w:rPr>
+          <w:rFonts w:ascii="Times New Roman" w:hAnsi="Times New Roman" w:cs="Times New Roman"/>
+          <w:sz w:val="24"/>
+          <w:szCs w:val="24"/>
+        </w:rPr>
+        <w:t xml:space="preserve"> </w:t>
+      </w:r>
+      <w:proofErr w:type="spellStart"/>
+      <w:r>
+        <w:rPr>
+          <w:rFonts w:ascii="Times New Roman" w:hAnsi="Times New Roman" w:cs="Times New Roman"/>
+          <w:sz w:val="24"/>
+          <w:szCs w:val="24"/>
+        </w:rPr>
+        <w:t>ove</w:t>
+      </w:r>
+      <w:proofErr w:type="spellEnd"/>
+      <w:r>
+        <w:rPr>
+          <w:rFonts w:ascii="Times New Roman" w:hAnsi="Times New Roman" w:cs="Times New Roman"/>
+          <w:sz w:val="24"/>
+          <w:szCs w:val="24"/>
+        </w:rPr>
+        <w:t xml:space="preserve"> </w:t>
+      </w:r>
+      <w:proofErr w:type="spellStart"/>
+      <w:r>
+        <w:rPr>
+          <w:rFonts w:ascii="Times New Roman" w:hAnsi="Times New Roman" w:cs="Times New Roman"/>
+          <w:sz w:val="24"/>
+          <w:szCs w:val="24"/>
+        </w:rPr>
+        <w:t>teme</w:t>
+      </w:r>
+      <w:proofErr w:type="spellEnd"/>
+      <w:r>
+        <w:rPr>
+          <w:rFonts w:ascii="Times New Roman" w:hAnsi="Times New Roman" w:cs="Times New Roman"/>
+          <w:sz w:val="24"/>
+          <w:szCs w:val="24"/>
+        </w:rPr>
+        <w:t xml:space="preserve"> </w:t>
+      </w:r>
+      <w:proofErr w:type="spellStart"/>
+      <w:r>
+        <w:rPr>
+          <w:rFonts w:ascii="Times New Roman" w:hAnsi="Times New Roman" w:cs="Times New Roman"/>
+          <w:sz w:val="24"/>
+          <w:szCs w:val="24"/>
+        </w:rPr>
+        <w:t>koristeći</w:t>
+      </w:r>
+      <w:proofErr w:type="spellEnd"/>
+      <w:r>
+        <w:rPr>
+          <w:rFonts w:ascii="Times New Roman" w:hAnsi="Times New Roman" w:cs="Times New Roman"/>
+          <w:sz w:val="24"/>
+          <w:szCs w:val="24"/>
+        </w:rPr>
+        <w:t xml:space="preserve"> </w:t>
+      </w:r>
+      <w:proofErr w:type="spellStart"/>
+      <w:r>
+        <w:rPr>
+          <w:rFonts w:ascii="Times New Roman" w:hAnsi="Times New Roman" w:cs="Times New Roman"/>
+          <w:sz w:val="24"/>
+          <w:szCs w:val="24"/>
+        </w:rPr>
+        <w:t>php</w:t>
+      </w:r>
+      <w:proofErr w:type="spellEnd"/>
+      <w:r>
+        <w:rPr>
+          <w:rFonts w:ascii="Times New Roman" w:hAnsi="Times New Roman" w:cs="Times New Roman"/>
+          <w:sz w:val="24"/>
+          <w:szCs w:val="24"/>
+        </w:rPr>
+        <w:t xml:space="preserve"> </w:t>
+      </w:r>
+      <w:proofErr w:type="spellStart"/>
+      <w:r>
+        <w:rPr>
+          <w:rFonts w:ascii="Times New Roman" w:hAnsi="Times New Roman" w:cs="Times New Roman"/>
+          <w:sz w:val="24"/>
+          <w:szCs w:val="24"/>
+        </w:rPr>
+        <w:t>radili</w:t>
+      </w:r>
+      <w:proofErr w:type="spellEnd"/>
+      <w:r>
+        <w:rPr>
+          <w:rFonts w:ascii="Times New Roman" w:hAnsi="Times New Roman" w:cs="Times New Roman"/>
+          <w:sz w:val="24"/>
+          <w:szCs w:val="24"/>
+        </w:rPr>
+        <w:t xml:space="preserve"> </w:t>
+      </w:r>
+      <w:proofErr w:type="spellStart"/>
+      <w:r>
+        <w:rPr>
+          <w:rFonts w:ascii="Times New Roman" w:hAnsi="Times New Roman" w:cs="Times New Roman"/>
+          <w:sz w:val="24"/>
+          <w:szCs w:val="24"/>
+        </w:rPr>
+        <w:t>smo</w:t>
+      </w:r>
+      <w:proofErr w:type="spellEnd"/>
+      <w:r>
+        <w:rPr>
+          <w:rFonts w:ascii="Times New Roman" w:hAnsi="Times New Roman" w:cs="Times New Roman"/>
+          <w:sz w:val="24"/>
+          <w:szCs w:val="24"/>
+        </w:rPr>
+        <w:t xml:space="preserve"> </w:t>
+      </w:r>
+      <w:proofErr w:type="spellStart"/>
+      <w:r>
+        <w:rPr>
+          <w:rFonts w:ascii="Times New Roman" w:hAnsi="Times New Roman" w:cs="Times New Roman"/>
+          <w:sz w:val="24"/>
+          <w:szCs w:val="24"/>
+        </w:rPr>
+        <w:t>detekciju</w:t>
+      </w:r>
+      <w:proofErr w:type="spellEnd"/>
+      <w:r>
+        <w:rPr>
+          <w:rFonts w:ascii="Times New Roman" w:hAnsi="Times New Roman" w:cs="Times New Roman"/>
+          <w:sz w:val="24"/>
+          <w:szCs w:val="24"/>
+        </w:rPr>
+        <w:t xml:space="preserve"> </w:t>
+      </w:r>
+      <w:proofErr w:type="spellStart"/>
+      <w:r>
+        <w:rPr>
+          <w:rFonts w:ascii="Times New Roman" w:hAnsi="Times New Roman" w:cs="Times New Roman"/>
+          <w:sz w:val="24"/>
+          <w:szCs w:val="24"/>
+        </w:rPr>
+        <w:t>lica</w:t>
+      </w:r>
+      <w:proofErr w:type="spellEnd"/>
+      <w:r>
+        <w:rPr>
+          <w:rFonts w:ascii="Times New Roman" w:hAnsi="Times New Roman" w:cs="Times New Roman"/>
+          <w:sz w:val="24"/>
+          <w:szCs w:val="24"/>
+        </w:rPr>
+        <w:t xml:space="preserve">, a </w:t>
+      </w:r>
+      <w:proofErr w:type="spellStart"/>
+      <w:r>
+        <w:rPr>
+          <w:rFonts w:ascii="Times New Roman" w:hAnsi="Times New Roman" w:cs="Times New Roman"/>
+          <w:sz w:val="24"/>
+          <w:szCs w:val="24"/>
+        </w:rPr>
+        <w:t>koristili</w:t>
+      </w:r>
+      <w:proofErr w:type="spellEnd"/>
+      <w:r>
+        <w:rPr>
+          <w:rFonts w:ascii="Times New Roman" w:hAnsi="Times New Roman" w:cs="Times New Roman"/>
+          <w:sz w:val="24"/>
+          <w:szCs w:val="24"/>
+        </w:rPr>
+        <w:t xml:space="preserve"> </w:t>
+      </w:r>
+      <w:proofErr w:type="spellStart"/>
+      <w:r>
+        <w:rPr>
+          <w:rFonts w:ascii="Times New Roman" w:hAnsi="Times New Roman" w:cs="Times New Roman"/>
+          <w:sz w:val="24"/>
+          <w:szCs w:val="24"/>
+        </w:rPr>
+        <w:t>smo</w:t>
+      </w:r>
+      <w:proofErr w:type="spellEnd"/>
+      <w:r>
+        <w:rPr>
+          <w:rFonts w:ascii="Times New Roman" w:hAnsi="Times New Roman" w:cs="Times New Roman"/>
+          <w:sz w:val="24"/>
+          <w:szCs w:val="24"/>
+        </w:rPr>
+        <w:t xml:space="preserve"> </w:t>
+      </w:r>
+      <w:proofErr w:type="spellStart"/>
+      <w:r>
+        <w:rPr>
+          <w:rFonts w:ascii="Times New Roman" w:hAnsi="Times New Roman" w:cs="Times New Roman"/>
+          <w:sz w:val="24"/>
+          <w:szCs w:val="24"/>
+        </w:rPr>
+        <w:t>OpenCV</w:t>
+      </w:r>
+      <w:proofErr w:type="spellEnd"/>
+      <w:r>
+        <w:rPr>
+          <w:rFonts w:ascii="Times New Roman" w:hAnsi="Times New Roman" w:cs="Times New Roman"/>
+          <w:sz w:val="24"/>
+          <w:szCs w:val="24"/>
+        </w:rPr>
+        <w:t xml:space="preserve"> </w:t>
+      </w:r>
+      <w:proofErr w:type="spellStart"/>
+      <w:r>
+        <w:rPr>
+          <w:rFonts w:ascii="Times New Roman" w:hAnsi="Times New Roman" w:cs="Times New Roman"/>
+          <w:sz w:val="24"/>
+          <w:szCs w:val="24"/>
+        </w:rPr>
+        <w:t>biblioteku</w:t>
+      </w:r>
+      <w:proofErr w:type="spellEnd"/>
       <w:r>
         <w:rPr>
           <w:rFonts w:ascii="Times New Roman" w:hAnsi="Times New Roman" w:cs="Times New Roman"/>
@@ -653,13 +1097,23 @@
           <w:szCs w:val="24"/>
         </w:rPr>
       </w:pPr>
-      <w:r>
-        <w:rPr>
-          <w:rFonts w:ascii="Times New Roman" w:hAnsi="Times New Roman" w:cs="Times New Roman"/>
-          <w:sz w:val="24"/>
-          <w:szCs w:val="24"/>
-        </w:rPr>
-        <w:t xml:space="preserve">Opisati dataset: </w:t>
+      <w:proofErr w:type="spellStart"/>
+      <w:r>
+        <w:rPr>
+          <w:rFonts w:ascii="Times New Roman" w:hAnsi="Times New Roman" w:cs="Times New Roman"/>
+          <w:sz w:val="24"/>
+          <w:szCs w:val="24"/>
+        </w:rPr>
+        <w:t>Opisati</w:t>
+      </w:r>
+      <w:proofErr w:type="spellEnd"/>
+      <w:r>
+        <w:rPr>
+          <w:rFonts w:ascii="Times New Roman" w:hAnsi="Times New Roman" w:cs="Times New Roman"/>
+          <w:sz w:val="24"/>
+          <w:szCs w:val="24"/>
+        </w:rPr>
+        <w:t xml:space="preserve"> dataset: </w:t>
       </w:r>
     </w:p>
     <w:p>
@@ -675,6 +1129,7 @@
           <w:szCs w:val="24"/>
         </w:rPr>
       </w:pPr>
+      <w:proofErr w:type="spellStart"/>
       <w:r>
         <w:rPr>
           <w:rFonts w:ascii="Times New Roman" w:hAnsi="Times New Roman" w:cs="Times New Roman"/>
@@ -689,7 +1144,377 @@
           <w:sz w:val="24"/>
           <w:szCs w:val="24"/>
         </w:rPr>
-        <w:t>liko ima klasa i koje su klase;</w:t>
+        <w:t>liko</w:t>
+      </w:r>
+      <w:proofErr w:type="spellEnd"/>
+      <w:r>
+        <w:rPr>
+          <w:rFonts w:ascii="Times New Roman" w:hAnsi="Times New Roman" w:cs="Times New Roman"/>
+          <w:sz w:val="24"/>
+          <w:szCs w:val="24"/>
+        </w:rPr>
+        <w:t xml:space="preserve"> </w:t>
+      </w:r>
+      <w:proofErr w:type="spellStart"/>
+      <w:r>
+        <w:rPr>
+          <w:rFonts w:ascii="Times New Roman" w:hAnsi="Times New Roman" w:cs="Times New Roman"/>
+          <w:sz w:val="24"/>
+          <w:szCs w:val="24"/>
+        </w:rPr>
+        <w:t>ima</w:t>
+      </w:r>
+      <w:proofErr w:type="spellEnd"/>
+      <w:r>
+        <w:rPr>
+          <w:rFonts w:ascii="Times New Roman" w:hAnsi="Times New Roman" w:cs="Times New Roman"/>
+          <w:sz w:val="24"/>
+          <w:szCs w:val="24"/>
+        </w:rPr>
+        <w:t xml:space="preserve"> </w:t>
+      </w:r>
+      <w:proofErr w:type="spellStart"/>
+      <w:r>
+        <w:rPr>
+          <w:rFonts w:ascii="Times New Roman" w:hAnsi="Times New Roman" w:cs="Times New Roman"/>
+          <w:sz w:val="24"/>
+          <w:szCs w:val="24"/>
+        </w:rPr>
+        <w:t>klasa</w:t>
+      </w:r>
+      <w:proofErr w:type="spellEnd"/>
+      <w:r>
+        <w:rPr>
+          <w:rFonts w:ascii="Times New Roman" w:hAnsi="Times New Roman" w:cs="Times New Roman"/>
+          <w:sz w:val="24"/>
+          <w:szCs w:val="24"/>
+        </w:rPr>
+        <w:t xml:space="preserve"> </w:t>
+      </w:r>
+      <w:proofErr w:type="spellStart"/>
+      <w:r>
+        <w:rPr>
+          <w:rFonts w:ascii="Times New Roman" w:hAnsi="Times New Roman" w:cs="Times New Roman"/>
+          <w:sz w:val="24"/>
+          <w:szCs w:val="24"/>
+        </w:rPr>
+        <w:t>i</w:t>
+      </w:r>
+      <w:proofErr w:type="spellEnd"/>
+      <w:r>
+        <w:rPr>
+          <w:rFonts w:ascii="Times New Roman" w:hAnsi="Times New Roman" w:cs="Times New Roman"/>
+          <w:sz w:val="24"/>
+          <w:szCs w:val="24"/>
+        </w:rPr>
+        <w:t xml:space="preserve"> </w:t>
+      </w:r>
+      <w:proofErr w:type="spellStart"/>
+      <w:r>
+        <w:rPr>
+          <w:rFonts w:ascii="Times New Roman" w:hAnsi="Times New Roman" w:cs="Times New Roman"/>
+          <w:sz w:val="24"/>
+          <w:szCs w:val="24"/>
+        </w:rPr>
+        <w:t>koje</w:t>
+      </w:r>
+      <w:proofErr w:type="spellEnd"/>
+      <w:r>
+        <w:rPr>
+          <w:rFonts w:ascii="Times New Roman" w:hAnsi="Times New Roman" w:cs="Times New Roman"/>
+          <w:sz w:val="24"/>
+          <w:szCs w:val="24"/>
+        </w:rPr>
+        <w:t xml:space="preserve"> </w:t>
+      </w:r>
+      <w:proofErr w:type="spellStart"/>
+      <w:r>
+        <w:rPr>
+          <w:rFonts w:ascii="Times New Roman" w:hAnsi="Times New Roman" w:cs="Times New Roman"/>
+          <w:sz w:val="24"/>
+          <w:szCs w:val="24"/>
+        </w:rPr>
+        <w:t>su</w:t>
+      </w:r>
+      <w:proofErr w:type="spellEnd"/>
+      <w:r>
+        <w:rPr>
+          <w:rFonts w:ascii="Times New Roman" w:hAnsi="Times New Roman" w:cs="Times New Roman"/>
+          <w:sz w:val="24"/>
+          <w:szCs w:val="24"/>
+        </w:rPr>
+        <w:t xml:space="preserve"> </w:t>
+      </w:r>
+      <w:proofErr w:type="spellStart"/>
+      <w:r>
+        <w:rPr>
+          <w:rFonts w:ascii="Times New Roman" w:hAnsi="Times New Roman" w:cs="Times New Roman"/>
+          <w:sz w:val="24"/>
+          <w:szCs w:val="24"/>
+        </w:rPr>
+        <w:t>klase</w:t>
+      </w:r>
+      <w:proofErr w:type="spellEnd"/>
+    </w:p>
+    <w:p>
+      <w:pPr>
+        <w:rPr>
+          <w:rFonts w:ascii="Times New Roman" w:hAnsi="Times New Roman" w:cs="Times New Roman"/>
+          <w:sz w:val="24"/>
+          <w:szCs w:val="24"/>
+        </w:rPr>
+      </w:pPr>
+      <w:proofErr w:type="spellStart"/>
+      <w:r>
+        <w:rPr>
+          <w:rFonts w:ascii="Times New Roman" w:hAnsi="Times New Roman" w:cs="Times New Roman"/>
+          <w:sz w:val="24"/>
+          <w:szCs w:val="24"/>
+        </w:rPr>
+        <w:t>Postoje</w:t>
+      </w:r>
+      <w:proofErr w:type="spellEnd"/>
+      <w:r>
+        <w:rPr>
+          <w:rFonts w:ascii="Times New Roman" w:hAnsi="Times New Roman" w:cs="Times New Roman"/>
+          <w:sz w:val="24"/>
+          <w:szCs w:val="24"/>
+        </w:rPr>
+        <w:t xml:space="preserve"> 4 </w:t>
+      </w:r>
+      <w:proofErr w:type="spellStart"/>
+      <w:r>
+        <w:rPr>
+          <w:rFonts w:ascii="Times New Roman" w:hAnsi="Times New Roman" w:cs="Times New Roman"/>
+          <w:sz w:val="24"/>
+          <w:szCs w:val="24"/>
+        </w:rPr>
+        <w:t>osnovne</w:t>
+      </w:r>
+      <w:proofErr w:type="spellEnd"/>
+      <w:r>
+        <w:rPr>
+          <w:rFonts w:ascii="Times New Roman" w:hAnsi="Times New Roman" w:cs="Times New Roman"/>
+          <w:sz w:val="24"/>
+          <w:szCs w:val="24"/>
+        </w:rPr>
+        <w:t xml:space="preserve"> </w:t>
+      </w:r>
+      <w:proofErr w:type="spellStart"/>
+      <w:r>
+        <w:rPr>
+          <w:rFonts w:ascii="Times New Roman" w:hAnsi="Times New Roman" w:cs="Times New Roman"/>
+          <w:sz w:val="24"/>
+          <w:szCs w:val="24"/>
+        </w:rPr>
+        <w:t>slike</w:t>
+      </w:r>
+      <w:proofErr w:type="spellEnd"/>
+      <w:r>
+        <w:rPr>
+          <w:rFonts w:ascii="Times New Roman" w:hAnsi="Times New Roman" w:cs="Times New Roman"/>
+          <w:sz w:val="24"/>
+          <w:szCs w:val="24"/>
+        </w:rPr>
+        <w:t xml:space="preserve">. </w:t>
+      </w:r>
+      <w:proofErr w:type="spellStart"/>
+      <w:r>
+        <w:rPr>
+          <w:rFonts w:ascii="Times New Roman" w:hAnsi="Times New Roman" w:cs="Times New Roman"/>
+          <w:sz w:val="24"/>
+          <w:szCs w:val="24"/>
+        </w:rPr>
+        <w:t>Jedna</w:t>
+      </w:r>
+      <w:proofErr w:type="spellEnd"/>
+      <w:r>
+        <w:rPr>
+          <w:rFonts w:ascii="Times New Roman" w:hAnsi="Times New Roman" w:cs="Times New Roman"/>
+          <w:sz w:val="24"/>
+          <w:szCs w:val="24"/>
+        </w:rPr>
+        <w:t xml:space="preserve"> </w:t>
+      </w:r>
+      <w:proofErr w:type="spellStart"/>
+      <w:r>
+        <w:rPr>
+          <w:rFonts w:ascii="Times New Roman" w:hAnsi="Times New Roman" w:cs="Times New Roman"/>
+          <w:sz w:val="24"/>
+          <w:szCs w:val="24"/>
+        </w:rPr>
+        <w:t>klasa</w:t>
+      </w:r>
+      <w:proofErr w:type="spellEnd"/>
+      <w:r>
+        <w:rPr>
+          <w:rFonts w:ascii="Times New Roman" w:hAnsi="Times New Roman" w:cs="Times New Roman"/>
+          <w:sz w:val="24"/>
+          <w:szCs w:val="24"/>
+        </w:rPr>
+        <w:t xml:space="preserve"> je “</w:t>
+      </w:r>
+      <w:proofErr w:type="spellStart"/>
+      <w:r>
+        <w:rPr>
+          <w:rFonts w:ascii="Times New Roman" w:hAnsi="Times New Roman" w:cs="Times New Roman"/>
+          <w:sz w:val="24"/>
+          <w:szCs w:val="24"/>
+        </w:rPr>
+        <w:t>Fuad</w:t>
+      </w:r>
+      <w:proofErr w:type="spellEnd"/>
+      <w:r>
+        <w:rPr>
+          <w:rFonts w:ascii="Times New Roman" w:hAnsi="Times New Roman" w:cs="Times New Roman"/>
+          <w:sz w:val="24"/>
+          <w:szCs w:val="24"/>
+        </w:rPr>
+        <w:t xml:space="preserve"> </w:t>
+      </w:r>
+      <w:proofErr w:type="spellStart"/>
+      <w:r>
+        <w:rPr>
+          <w:rFonts w:ascii="Times New Roman" w:hAnsi="Times New Roman" w:cs="Times New Roman"/>
+          <w:sz w:val="24"/>
+          <w:szCs w:val="24"/>
+        </w:rPr>
+        <w:t>Begić</w:t>
+      </w:r>
+      <w:proofErr w:type="spellEnd"/>
+      <w:r>
+        <w:rPr>
+          <w:rFonts w:ascii="Times New Roman" w:hAnsi="Times New Roman" w:cs="Times New Roman"/>
+          <w:sz w:val="24"/>
+          <w:szCs w:val="24"/>
+        </w:rPr>
+        <w:t xml:space="preserve">”, </w:t>
+      </w:r>
+      <w:proofErr w:type="spellStart"/>
+      <w:r>
+        <w:rPr>
+          <w:rFonts w:ascii="Times New Roman" w:hAnsi="Times New Roman" w:cs="Times New Roman"/>
+          <w:sz w:val="24"/>
+          <w:szCs w:val="24"/>
+        </w:rPr>
+        <w:t>druga</w:t>
+      </w:r>
+      <w:proofErr w:type="spellEnd"/>
+      <w:r>
+        <w:rPr>
+          <w:rFonts w:ascii="Times New Roman" w:hAnsi="Times New Roman" w:cs="Times New Roman"/>
+          <w:sz w:val="24"/>
+          <w:szCs w:val="24"/>
+        </w:rPr>
+        <w:t xml:space="preserve"> je “Selma </w:t>
+      </w:r>
+      <w:proofErr w:type="spellStart"/>
+      <w:r>
+        <w:rPr>
+          <w:rFonts w:ascii="Times New Roman" w:hAnsi="Times New Roman" w:cs="Times New Roman"/>
+          <w:sz w:val="24"/>
+          <w:szCs w:val="24"/>
+        </w:rPr>
+        <w:t>Ahmetović</w:t>
+      </w:r>
+      <w:proofErr w:type="spellEnd"/>
+      <w:r>
+        <w:rPr>
+          <w:rFonts w:ascii="Times New Roman" w:hAnsi="Times New Roman" w:cs="Times New Roman"/>
+          <w:sz w:val="24"/>
+          <w:szCs w:val="24"/>
+        </w:rPr>
+        <w:t xml:space="preserve">”, </w:t>
+      </w:r>
+      <w:proofErr w:type="spellStart"/>
+      <w:r>
+        <w:rPr>
+          <w:rFonts w:ascii="Times New Roman" w:hAnsi="Times New Roman" w:cs="Times New Roman"/>
+          <w:sz w:val="24"/>
+          <w:szCs w:val="24"/>
+        </w:rPr>
+        <w:t>treća</w:t>
+      </w:r>
+      <w:proofErr w:type="spellEnd"/>
+      <w:r>
+        <w:rPr>
+          <w:rFonts w:ascii="Times New Roman" w:hAnsi="Times New Roman" w:cs="Times New Roman"/>
+          <w:sz w:val="24"/>
+          <w:szCs w:val="24"/>
+        </w:rPr>
+        <w:t xml:space="preserve"> je “</w:t>
+      </w:r>
+      <w:proofErr w:type="spellStart"/>
+      <w:r>
+        <w:rPr>
+          <w:rFonts w:ascii="Times New Roman" w:hAnsi="Times New Roman" w:cs="Times New Roman"/>
+          <w:sz w:val="24"/>
+          <w:szCs w:val="24"/>
+        </w:rPr>
+        <w:t>Nepoznato</w:t>
+      </w:r>
+      <w:proofErr w:type="spellEnd"/>
+      <w:r>
+        <w:rPr>
+          <w:rFonts w:ascii="Times New Roman" w:hAnsi="Times New Roman" w:cs="Times New Roman"/>
+          <w:sz w:val="24"/>
+          <w:szCs w:val="24"/>
+        </w:rPr>
+        <w:t xml:space="preserve">” </w:t>
+      </w:r>
+      <w:proofErr w:type="spellStart"/>
+      <w:r>
+        <w:rPr>
+          <w:rFonts w:ascii="Times New Roman" w:hAnsi="Times New Roman" w:cs="Times New Roman"/>
+          <w:sz w:val="24"/>
+          <w:szCs w:val="24"/>
+        </w:rPr>
+        <w:t>i</w:t>
+      </w:r>
+      <w:proofErr w:type="spellEnd"/>
+      <w:r>
+        <w:rPr>
+          <w:rFonts w:ascii="Times New Roman" w:hAnsi="Times New Roman" w:cs="Times New Roman"/>
+          <w:sz w:val="24"/>
+          <w:szCs w:val="24"/>
+        </w:rPr>
+        <w:t xml:space="preserve"> </w:t>
+      </w:r>
+      <w:proofErr w:type="spellStart"/>
+      <w:r>
+        <w:rPr>
+          <w:rFonts w:ascii="Times New Roman" w:hAnsi="Times New Roman" w:cs="Times New Roman"/>
+          <w:sz w:val="24"/>
+          <w:szCs w:val="24"/>
+        </w:rPr>
+        <w:t>četvrta</w:t>
+      </w:r>
+      <w:proofErr w:type="spellEnd"/>
+      <w:r>
+        <w:rPr>
+          <w:rFonts w:ascii="Times New Roman" w:hAnsi="Times New Roman" w:cs="Times New Roman"/>
+          <w:sz w:val="24"/>
+          <w:szCs w:val="24"/>
+        </w:rPr>
+        <w:t xml:space="preserve"> je “</w:t>
+      </w:r>
+      <w:proofErr w:type="spellStart"/>
+      <w:r>
+        <w:rPr>
+          <w:rFonts w:ascii="Times New Roman" w:hAnsi="Times New Roman" w:cs="Times New Roman"/>
+          <w:sz w:val="24"/>
+          <w:szCs w:val="24"/>
+        </w:rPr>
+        <w:t>Nije</w:t>
+      </w:r>
+      <w:proofErr w:type="spellEnd"/>
+      <w:r>
+        <w:rPr>
+          <w:rFonts w:ascii="Times New Roman" w:hAnsi="Times New Roman" w:cs="Times New Roman"/>
+          <w:sz w:val="24"/>
+          <w:szCs w:val="24"/>
+        </w:rPr>
+        <w:t xml:space="preserve"> lice”.</w:t>
       </w:r>
     </w:p>
     <w:p>
@@ -705,13 +1530,302 @@
           <w:szCs w:val="24"/>
         </w:rPr>
       </w:pPr>
-      <w:r>
-        <w:rPr>
-          <w:rFonts w:ascii="Times New Roman" w:hAnsi="Times New Roman" w:cs="Times New Roman"/>
-          <w:sz w:val="24"/>
-          <w:szCs w:val="24"/>
-        </w:rPr>
-        <w:t>Koliko svaka klasa ima uzoraka</w:t>
+      <w:proofErr w:type="spellStart"/>
+      <w:r>
+        <w:rPr>
+          <w:rFonts w:ascii="Times New Roman" w:hAnsi="Times New Roman" w:cs="Times New Roman"/>
+          <w:sz w:val="24"/>
+          <w:szCs w:val="24"/>
+        </w:rPr>
+        <w:t>Koliko</w:t>
+      </w:r>
+      <w:proofErr w:type="spellEnd"/>
+      <w:r>
+        <w:rPr>
+          <w:rFonts w:ascii="Times New Roman" w:hAnsi="Times New Roman" w:cs="Times New Roman"/>
+          <w:sz w:val="24"/>
+          <w:szCs w:val="24"/>
+        </w:rPr>
+        <w:t xml:space="preserve"> </w:t>
+      </w:r>
+      <w:proofErr w:type="spellStart"/>
+      <w:r>
+        <w:rPr>
+          <w:rFonts w:ascii="Times New Roman" w:hAnsi="Times New Roman" w:cs="Times New Roman"/>
+          <w:sz w:val="24"/>
+          <w:szCs w:val="24"/>
+        </w:rPr>
+        <w:t>svaka</w:t>
+      </w:r>
+      <w:proofErr w:type="spellEnd"/>
+      <w:r>
+        <w:rPr>
+          <w:rFonts w:ascii="Times New Roman" w:hAnsi="Times New Roman" w:cs="Times New Roman"/>
+          <w:sz w:val="24"/>
+          <w:szCs w:val="24"/>
+        </w:rPr>
+        <w:t xml:space="preserve"> </w:t>
+      </w:r>
+      <w:proofErr w:type="spellStart"/>
+      <w:r>
+        <w:rPr>
+          <w:rFonts w:ascii="Times New Roman" w:hAnsi="Times New Roman" w:cs="Times New Roman"/>
+          <w:sz w:val="24"/>
+          <w:szCs w:val="24"/>
+        </w:rPr>
+        <w:t>klasa</w:t>
+      </w:r>
+      <w:proofErr w:type="spellEnd"/>
+      <w:r>
+        <w:rPr>
+          <w:rFonts w:ascii="Times New Roman" w:hAnsi="Times New Roman" w:cs="Times New Roman"/>
+          <w:sz w:val="24"/>
+          <w:szCs w:val="24"/>
+        </w:rPr>
+        <w:t xml:space="preserve"> </w:t>
+      </w:r>
+      <w:proofErr w:type="spellStart"/>
+      <w:r>
+        <w:rPr>
+          <w:rFonts w:ascii="Times New Roman" w:hAnsi="Times New Roman" w:cs="Times New Roman"/>
+          <w:sz w:val="24"/>
+          <w:szCs w:val="24"/>
+        </w:rPr>
+        <w:t>ima</w:t>
+      </w:r>
+      <w:proofErr w:type="spellEnd"/>
+      <w:r>
+        <w:rPr>
+          <w:rFonts w:ascii="Times New Roman" w:hAnsi="Times New Roman" w:cs="Times New Roman"/>
+          <w:sz w:val="24"/>
+          <w:szCs w:val="24"/>
+        </w:rPr>
+        <w:t xml:space="preserve"> </w:t>
+      </w:r>
+      <w:proofErr w:type="spellStart"/>
+      <w:r>
+        <w:rPr>
+          <w:rFonts w:ascii="Times New Roman" w:hAnsi="Times New Roman" w:cs="Times New Roman"/>
+          <w:sz w:val="24"/>
+          <w:szCs w:val="24"/>
+        </w:rPr>
+        <w:t>uzoraka</w:t>
+      </w:r>
+      <w:proofErr w:type="spellEnd"/>
+      <w:r>
+        <w:rPr>
+          <w:rFonts w:ascii="Times New Roman" w:hAnsi="Times New Roman" w:cs="Times New Roman"/>
+          <w:sz w:val="24"/>
+          <w:szCs w:val="24"/>
+        </w:rPr>
+        <w:t>.</w:t>
+      </w:r>
+    </w:p>
+    <w:p>
+      <w:pPr>
+        <w:rPr>
+          <w:rFonts w:ascii="Times New Roman" w:hAnsi="Times New Roman" w:cs="Times New Roman"/>
+          <w:sz w:val="24"/>
+          <w:szCs w:val="24"/>
+        </w:rPr>
+      </w:pPr>
+      <w:proofErr w:type="spellStart"/>
+      <w:r>
+        <w:rPr>
+          <w:rFonts w:ascii="Times New Roman" w:hAnsi="Times New Roman" w:cs="Times New Roman"/>
+          <w:sz w:val="24"/>
+          <w:szCs w:val="24"/>
+        </w:rPr>
+        <w:t>Klase</w:t>
+      </w:r>
+      <w:proofErr w:type="spellEnd"/>
+      <w:r>
+        <w:rPr>
+          <w:rFonts w:ascii="Times New Roman" w:hAnsi="Times New Roman" w:cs="Times New Roman"/>
+          <w:sz w:val="24"/>
+          <w:szCs w:val="24"/>
+        </w:rPr>
+        <w:t xml:space="preserve"> “Selma </w:t>
+      </w:r>
+      <w:proofErr w:type="spellStart"/>
+      <w:r>
+        <w:rPr>
+          <w:rFonts w:ascii="Times New Roman" w:hAnsi="Times New Roman" w:cs="Times New Roman"/>
+          <w:sz w:val="24"/>
+          <w:szCs w:val="24"/>
+        </w:rPr>
+        <w:t>Ahmetovic</w:t>
+      </w:r>
+      <w:proofErr w:type="spellEnd"/>
+      <w:r>
+        <w:rPr>
+          <w:rFonts w:ascii="Times New Roman" w:hAnsi="Times New Roman" w:cs="Times New Roman"/>
+          <w:sz w:val="24"/>
+          <w:szCs w:val="24"/>
+        </w:rPr>
+        <w:t xml:space="preserve">” </w:t>
+      </w:r>
+      <w:proofErr w:type="spellStart"/>
+      <w:r>
+        <w:rPr>
+          <w:rFonts w:ascii="Times New Roman" w:hAnsi="Times New Roman" w:cs="Times New Roman"/>
+          <w:sz w:val="24"/>
+          <w:szCs w:val="24"/>
+        </w:rPr>
+        <w:t>i</w:t>
+      </w:r>
+      <w:proofErr w:type="spellEnd"/>
+      <w:r>
+        <w:rPr>
+          <w:rFonts w:ascii="Times New Roman" w:hAnsi="Times New Roman" w:cs="Times New Roman"/>
+          <w:sz w:val="24"/>
+          <w:szCs w:val="24"/>
+        </w:rPr>
+        <w:t xml:space="preserve"> “</w:t>
+      </w:r>
+      <w:proofErr w:type="spellStart"/>
+      <w:r>
+        <w:rPr>
+          <w:rFonts w:ascii="Times New Roman" w:hAnsi="Times New Roman" w:cs="Times New Roman"/>
+          <w:sz w:val="24"/>
+          <w:szCs w:val="24"/>
+        </w:rPr>
+        <w:t>Fuad</w:t>
+      </w:r>
+      <w:proofErr w:type="spellEnd"/>
+      <w:r>
+        <w:rPr>
+          <w:rFonts w:ascii="Times New Roman" w:hAnsi="Times New Roman" w:cs="Times New Roman"/>
+          <w:sz w:val="24"/>
+          <w:szCs w:val="24"/>
+        </w:rPr>
+        <w:t xml:space="preserve"> </w:t>
+      </w:r>
+      <w:proofErr w:type="spellStart"/>
+      <w:r>
+        <w:rPr>
+          <w:rFonts w:ascii="Times New Roman" w:hAnsi="Times New Roman" w:cs="Times New Roman"/>
+          <w:sz w:val="24"/>
+          <w:szCs w:val="24"/>
+        </w:rPr>
+        <w:t>Begić</w:t>
+      </w:r>
+      <w:proofErr w:type="spellEnd"/>
+      <w:r>
+        <w:rPr>
+          <w:rFonts w:ascii="Times New Roman" w:hAnsi="Times New Roman" w:cs="Times New Roman"/>
+          <w:sz w:val="24"/>
+          <w:szCs w:val="24"/>
+        </w:rPr>
+        <w:t xml:space="preserve">” </w:t>
+      </w:r>
+      <w:proofErr w:type="spellStart"/>
+      <w:r>
+        <w:rPr>
+          <w:rFonts w:ascii="Times New Roman" w:hAnsi="Times New Roman" w:cs="Times New Roman"/>
+          <w:sz w:val="24"/>
+          <w:szCs w:val="24"/>
+        </w:rPr>
+        <w:t>obje</w:t>
+      </w:r>
+      <w:proofErr w:type="spellEnd"/>
+      <w:r>
+        <w:rPr>
+          <w:rFonts w:ascii="Times New Roman" w:hAnsi="Times New Roman" w:cs="Times New Roman"/>
+          <w:sz w:val="24"/>
+          <w:szCs w:val="24"/>
+        </w:rPr>
+        <w:t xml:space="preserve"> </w:t>
+      </w:r>
+      <w:proofErr w:type="spellStart"/>
+      <w:r>
+        <w:rPr>
+          <w:rFonts w:ascii="Times New Roman" w:hAnsi="Times New Roman" w:cs="Times New Roman"/>
+          <w:sz w:val="24"/>
+          <w:szCs w:val="24"/>
+        </w:rPr>
+        <w:t>imaju</w:t>
+      </w:r>
+      <w:proofErr w:type="spellEnd"/>
+      <w:r>
+        <w:rPr>
+          <w:rFonts w:ascii="Times New Roman" w:hAnsi="Times New Roman" w:cs="Times New Roman"/>
+          <w:sz w:val="24"/>
+          <w:szCs w:val="24"/>
+        </w:rPr>
+        <w:t xml:space="preserve"> </w:t>
+      </w:r>
+      <w:proofErr w:type="spellStart"/>
+      <w:r>
+        <w:rPr>
+          <w:rFonts w:ascii="Times New Roman" w:hAnsi="Times New Roman" w:cs="Times New Roman"/>
+          <w:sz w:val="24"/>
+          <w:szCs w:val="24"/>
+        </w:rPr>
+        <w:t>po</w:t>
+      </w:r>
+      <w:proofErr w:type="spellEnd"/>
+      <w:r>
+        <w:rPr>
+          <w:rFonts w:ascii="Times New Roman" w:hAnsi="Times New Roman" w:cs="Times New Roman"/>
+          <w:sz w:val="24"/>
+          <w:szCs w:val="24"/>
+        </w:rPr>
+        <w:t xml:space="preserve"> 20 </w:t>
+      </w:r>
+      <w:proofErr w:type="spellStart"/>
+      <w:r>
+        <w:rPr>
+          <w:rFonts w:ascii="Times New Roman" w:hAnsi="Times New Roman" w:cs="Times New Roman"/>
+          <w:sz w:val="24"/>
+          <w:szCs w:val="24"/>
+        </w:rPr>
+        <w:t>uzoraka</w:t>
+      </w:r>
+      <w:proofErr w:type="spellEnd"/>
+      <w:r>
+        <w:rPr>
+          <w:rFonts w:ascii="Times New Roman" w:hAnsi="Times New Roman" w:cs="Times New Roman"/>
+          <w:sz w:val="24"/>
+          <w:szCs w:val="24"/>
+        </w:rPr>
+        <w:t xml:space="preserve">, </w:t>
+      </w:r>
+      <w:proofErr w:type="spellStart"/>
+      <w:r>
+        <w:rPr>
+          <w:rFonts w:ascii="Times New Roman" w:hAnsi="Times New Roman" w:cs="Times New Roman"/>
+          <w:sz w:val="24"/>
+          <w:szCs w:val="24"/>
+        </w:rPr>
+        <w:t>tj</w:t>
+      </w:r>
+      <w:proofErr w:type="spellEnd"/>
+      <w:r>
+        <w:rPr>
+          <w:rFonts w:ascii="Times New Roman" w:hAnsi="Times New Roman" w:cs="Times New Roman"/>
+          <w:sz w:val="24"/>
+          <w:szCs w:val="24"/>
+        </w:rPr>
+        <w:t xml:space="preserve"> </w:t>
+      </w:r>
+      <w:proofErr w:type="spellStart"/>
+      <w:r>
+        <w:rPr>
+          <w:rFonts w:ascii="Times New Roman" w:hAnsi="Times New Roman" w:cs="Times New Roman"/>
+          <w:sz w:val="24"/>
+          <w:szCs w:val="24"/>
+        </w:rPr>
+        <w:t>slika</w:t>
+      </w:r>
+      <w:proofErr w:type="spellEnd"/>
+      <w:r>
+        <w:rPr>
+          <w:rFonts w:ascii="Times New Roman" w:hAnsi="Times New Roman" w:cs="Times New Roman"/>
+          <w:sz w:val="24"/>
+          <w:szCs w:val="24"/>
+        </w:rPr>
+        <w:t xml:space="preserve">. </w:t>
       </w:r>
     </w:p>
     <w:p>
@@ -727,14 +1841,88 @@
           <w:szCs w:val="24"/>
         </w:rPr>
       </w:pPr>
-      <w:r>
-        <w:rPr>
-          <w:rFonts w:ascii="Times New Roman" w:hAnsi="Times New Roman" w:cs="Times New Roman"/>
-          <w:sz w:val="24"/>
-          <w:szCs w:val="24"/>
-        </w:rPr>
-        <w:t>Objasniti koji je filter korišten i zašto</w:t>
-      </w:r>
+      <w:proofErr w:type="spellStart"/>
+      <w:r>
+        <w:rPr>
+          <w:rFonts w:ascii="Times New Roman" w:hAnsi="Times New Roman" w:cs="Times New Roman"/>
+          <w:sz w:val="24"/>
+          <w:szCs w:val="24"/>
+        </w:rPr>
+        <w:t>Objasniti</w:t>
+      </w:r>
+      <w:proofErr w:type="spellEnd"/>
+      <w:r>
+        <w:rPr>
+          <w:rFonts w:ascii="Times New Roman" w:hAnsi="Times New Roman" w:cs="Times New Roman"/>
+          <w:sz w:val="24"/>
+          <w:szCs w:val="24"/>
+        </w:rPr>
+        <w:t xml:space="preserve"> </w:t>
+      </w:r>
+      <w:proofErr w:type="spellStart"/>
+      <w:r>
+        <w:rPr>
+          <w:rFonts w:ascii="Times New Roman" w:hAnsi="Times New Roman" w:cs="Times New Roman"/>
+          <w:sz w:val="24"/>
+          <w:szCs w:val="24"/>
+        </w:rPr>
+        <w:t>koji</w:t>
+      </w:r>
+      <w:proofErr w:type="spellEnd"/>
+      <w:r>
+        <w:rPr>
+          <w:rFonts w:ascii="Times New Roman" w:hAnsi="Times New Roman" w:cs="Times New Roman"/>
+          <w:sz w:val="24"/>
+          <w:szCs w:val="24"/>
+        </w:rPr>
+        <w:t xml:space="preserve"> je filter </w:t>
+      </w:r>
+      <w:proofErr w:type="spellStart"/>
+      <w:r>
+        <w:rPr>
+          <w:rFonts w:ascii="Times New Roman" w:hAnsi="Times New Roman" w:cs="Times New Roman"/>
+          <w:sz w:val="24"/>
+          <w:szCs w:val="24"/>
+        </w:rPr>
+        <w:t>korišten</w:t>
+      </w:r>
+      <w:proofErr w:type="spellEnd"/>
+      <w:r>
+        <w:rPr>
+          <w:rFonts w:ascii="Times New Roman" w:hAnsi="Times New Roman" w:cs="Times New Roman"/>
+          <w:sz w:val="24"/>
+          <w:szCs w:val="24"/>
+        </w:rPr>
+        <w:t xml:space="preserve"> </w:t>
+      </w:r>
+      <w:proofErr w:type="spellStart"/>
+      <w:r>
+        <w:rPr>
+          <w:rFonts w:ascii="Times New Roman" w:hAnsi="Times New Roman" w:cs="Times New Roman"/>
+          <w:sz w:val="24"/>
+          <w:szCs w:val="24"/>
+        </w:rPr>
+        <w:t>i</w:t>
+      </w:r>
+      <w:proofErr w:type="spellEnd"/>
+      <w:r>
+        <w:rPr>
+          <w:rFonts w:ascii="Times New Roman" w:hAnsi="Times New Roman" w:cs="Times New Roman"/>
+          <w:sz w:val="24"/>
+          <w:szCs w:val="24"/>
+        </w:rPr>
+        <w:t xml:space="preserve"> </w:t>
+      </w:r>
+      <w:proofErr w:type="spellStart"/>
+      <w:r>
+        <w:rPr>
+          <w:rFonts w:ascii="Times New Roman" w:hAnsi="Times New Roman" w:cs="Times New Roman"/>
+          <w:sz w:val="24"/>
+          <w:szCs w:val="24"/>
+        </w:rPr>
+        <w:t>zašto</w:t>
+      </w:r>
+      <w:proofErr w:type="spellEnd"/>
     </w:p>
     <w:p>
       <w:pPr>
@@ -755,8 +1943,252 @@
           <w:sz w:val="24"/>
           <w:szCs w:val="24"/>
         </w:rPr>
-        <w:t>Po želji kao originale slika u ovom koraku koristiti slike iz prethodnog koraka. Objasniti donesenu odluku</w:t>
-      </w:r>
+        <w:t xml:space="preserve">Po </w:t>
+      </w:r>
+      <w:proofErr w:type="spellStart"/>
+      <w:r>
+        <w:rPr>
+          <w:rFonts w:ascii="Times New Roman" w:hAnsi="Times New Roman" w:cs="Times New Roman"/>
+          <w:sz w:val="24"/>
+          <w:szCs w:val="24"/>
+        </w:rPr>
+        <w:t>želji</w:t>
+      </w:r>
+      <w:proofErr w:type="spellEnd"/>
+      <w:r>
+        <w:rPr>
+          <w:rFonts w:ascii="Times New Roman" w:hAnsi="Times New Roman" w:cs="Times New Roman"/>
+          <w:sz w:val="24"/>
+          <w:szCs w:val="24"/>
+        </w:rPr>
+        <w:t xml:space="preserve"> </w:t>
+      </w:r>
+      <w:proofErr w:type="spellStart"/>
+      <w:r>
+        <w:rPr>
+          <w:rFonts w:ascii="Times New Roman" w:hAnsi="Times New Roman" w:cs="Times New Roman"/>
+          <w:sz w:val="24"/>
+          <w:szCs w:val="24"/>
+        </w:rPr>
+        <w:t>kao</w:t>
+      </w:r>
+      <w:proofErr w:type="spellEnd"/>
+      <w:r>
+        <w:rPr>
+          <w:rFonts w:ascii="Times New Roman" w:hAnsi="Times New Roman" w:cs="Times New Roman"/>
+          <w:sz w:val="24"/>
+          <w:szCs w:val="24"/>
+        </w:rPr>
+        <w:t xml:space="preserve"> </w:t>
+      </w:r>
+      <w:proofErr w:type="spellStart"/>
+      <w:r>
+        <w:rPr>
+          <w:rFonts w:ascii="Times New Roman" w:hAnsi="Times New Roman" w:cs="Times New Roman"/>
+          <w:sz w:val="24"/>
+          <w:szCs w:val="24"/>
+        </w:rPr>
+        <w:t>originale</w:t>
+      </w:r>
+      <w:proofErr w:type="spellEnd"/>
+      <w:r>
+        <w:rPr>
+          <w:rFonts w:ascii="Times New Roman" w:hAnsi="Times New Roman" w:cs="Times New Roman"/>
+          <w:sz w:val="24"/>
+          <w:szCs w:val="24"/>
+        </w:rPr>
+        <w:t xml:space="preserve"> </w:t>
+      </w:r>
+      <w:proofErr w:type="spellStart"/>
+      <w:r>
+        <w:rPr>
+          <w:rFonts w:ascii="Times New Roman" w:hAnsi="Times New Roman" w:cs="Times New Roman"/>
+          <w:sz w:val="24"/>
+          <w:szCs w:val="24"/>
+        </w:rPr>
+        <w:t>slika</w:t>
+      </w:r>
+      <w:proofErr w:type="spellEnd"/>
+      <w:r>
+        <w:rPr>
+          <w:rFonts w:ascii="Times New Roman" w:hAnsi="Times New Roman" w:cs="Times New Roman"/>
+          <w:sz w:val="24"/>
+          <w:szCs w:val="24"/>
+        </w:rPr>
+        <w:t xml:space="preserve"> u </w:t>
+      </w:r>
+      <w:proofErr w:type="spellStart"/>
+      <w:r>
+        <w:rPr>
+          <w:rFonts w:ascii="Times New Roman" w:hAnsi="Times New Roman" w:cs="Times New Roman"/>
+          <w:sz w:val="24"/>
+          <w:szCs w:val="24"/>
+        </w:rPr>
+        <w:t>ovom</w:t>
+      </w:r>
+      <w:proofErr w:type="spellEnd"/>
+      <w:r>
+        <w:rPr>
+          <w:rFonts w:ascii="Times New Roman" w:hAnsi="Times New Roman" w:cs="Times New Roman"/>
+          <w:sz w:val="24"/>
+          <w:szCs w:val="24"/>
+        </w:rPr>
+        <w:t xml:space="preserve"> </w:t>
+      </w:r>
+      <w:proofErr w:type="spellStart"/>
+      <w:r>
+        <w:rPr>
+          <w:rFonts w:ascii="Times New Roman" w:hAnsi="Times New Roman" w:cs="Times New Roman"/>
+          <w:sz w:val="24"/>
+          <w:szCs w:val="24"/>
+        </w:rPr>
+        <w:t>koraku</w:t>
+      </w:r>
+      <w:proofErr w:type="spellEnd"/>
+      <w:r>
+        <w:rPr>
+          <w:rFonts w:ascii="Times New Roman" w:hAnsi="Times New Roman" w:cs="Times New Roman"/>
+          <w:sz w:val="24"/>
+          <w:szCs w:val="24"/>
+        </w:rPr>
+        <w:t xml:space="preserve"> </w:t>
+      </w:r>
+      <w:proofErr w:type="spellStart"/>
+      <w:r>
+        <w:rPr>
+          <w:rFonts w:ascii="Times New Roman" w:hAnsi="Times New Roman" w:cs="Times New Roman"/>
+          <w:sz w:val="24"/>
+          <w:szCs w:val="24"/>
+        </w:rPr>
+        <w:t>koristiti</w:t>
+      </w:r>
+      <w:proofErr w:type="spellEnd"/>
+      <w:r>
+        <w:rPr>
+          <w:rFonts w:ascii="Times New Roman" w:hAnsi="Times New Roman" w:cs="Times New Roman"/>
+          <w:sz w:val="24"/>
+          <w:szCs w:val="24"/>
+        </w:rPr>
+        <w:t xml:space="preserve"> </w:t>
+      </w:r>
+      <w:proofErr w:type="spellStart"/>
+      <w:r>
+        <w:rPr>
+          <w:rFonts w:ascii="Times New Roman" w:hAnsi="Times New Roman" w:cs="Times New Roman"/>
+          <w:sz w:val="24"/>
+          <w:szCs w:val="24"/>
+        </w:rPr>
+        <w:t>slike</w:t>
+      </w:r>
+      <w:proofErr w:type="spellEnd"/>
+      <w:r>
+        <w:rPr>
+          <w:rFonts w:ascii="Times New Roman" w:hAnsi="Times New Roman" w:cs="Times New Roman"/>
+          <w:sz w:val="24"/>
+          <w:szCs w:val="24"/>
+        </w:rPr>
+        <w:t xml:space="preserve"> </w:t>
+      </w:r>
+      <w:proofErr w:type="spellStart"/>
+      <w:r>
+        <w:rPr>
+          <w:rFonts w:ascii="Times New Roman" w:hAnsi="Times New Roman" w:cs="Times New Roman"/>
+          <w:sz w:val="24"/>
+          <w:szCs w:val="24"/>
+        </w:rPr>
+        <w:t>iz</w:t>
+      </w:r>
+      <w:proofErr w:type="spellEnd"/>
+      <w:r>
+        <w:rPr>
+          <w:rFonts w:ascii="Times New Roman" w:hAnsi="Times New Roman" w:cs="Times New Roman"/>
+          <w:sz w:val="24"/>
+          <w:szCs w:val="24"/>
+        </w:rPr>
+        <w:t xml:space="preserve"> </w:t>
+      </w:r>
+      <w:proofErr w:type="spellStart"/>
+      <w:r>
+        <w:rPr>
+          <w:rFonts w:ascii="Times New Roman" w:hAnsi="Times New Roman" w:cs="Times New Roman"/>
+          <w:sz w:val="24"/>
+          <w:szCs w:val="24"/>
+        </w:rPr>
+        <w:t>prethodnog</w:t>
+      </w:r>
+      <w:proofErr w:type="spellEnd"/>
+      <w:r>
+        <w:rPr>
+          <w:rFonts w:ascii="Times New Roman" w:hAnsi="Times New Roman" w:cs="Times New Roman"/>
+          <w:sz w:val="24"/>
+          <w:szCs w:val="24"/>
+        </w:rPr>
+        <w:t xml:space="preserve"> </w:t>
+      </w:r>
+      <w:proofErr w:type="spellStart"/>
+      <w:r>
+        <w:rPr>
+          <w:rFonts w:ascii="Times New Roman" w:hAnsi="Times New Roman" w:cs="Times New Roman"/>
+          <w:sz w:val="24"/>
+          <w:szCs w:val="24"/>
+        </w:rPr>
+        <w:t>koraka</w:t>
+      </w:r>
+      <w:proofErr w:type="spellEnd"/>
+      <w:r>
+        <w:rPr>
+          <w:rFonts w:ascii="Times New Roman" w:hAnsi="Times New Roman" w:cs="Times New Roman"/>
+          <w:sz w:val="24"/>
+          <w:szCs w:val="24"/>
+        </w:rPr>
+        <w:t xml:space="preserve">. </w:t>
+      </w:r>
+      <w:proofErr w:type="spellStart"/>
+      <w:r>
+        <w:rPr>
+          <w:rFonts w:ascii="Times New Roman" w:hAnsi="Times New Roman" w:cs="Times New Roman"/>
+          <w:sz w:val="24"/>
+          <w:szCs w:val="24"/>
+        </w:rPr>
+        <w:t>Objasniti</w:t>
+      </w:r>
+      <w:proofErr w:type="spellEnd"/>
+      <w:r>
+        <w:rPr>
+          <w:rFonts w:ascii="Times New Roman" w:hAnsi="Times New Roman" w:cs="Times New Roman"/>
+          <w:sz w:val="24"/>
+          <w:szCs w:val="24"/>
+        </w:rPr>
+        <w:t xml:space="preserve"> </w:t>
+      </w:r>
+      <w:proofErr w:type="spellStart"/>
+      <w:r>
+        <w:rPr>
+          <w:rFonts w:ascii="Times New Roman" w:hAnsi="Times New Roman" w:cs="Times New Roman"/>
+          <w:sz w:val="24"/>
+          <w:szCs w:val="24"/>
+        </w:rPr>
+        <w:t>donesenu</w:t>
+      </w:r>
+      <w:proofErr w:type="spellEnd"/>
+      <w:r>
+        <w:rPr>
+          <w:rFonts w:ascii="Times New Roman" w:hAnsi="Times New Roman" w:cs="Times New Roman"/>
+          <w:sz w:val="24"/>
+          <w:szCs w:val="24"/>
+        </w:rPr>
+        <w:t xml:space="preserve"> </w:t>
+      </w:r>
+      <w:proofErr w:type="spellStart"/>
+      <w:r>
+        <w:rPr>
+          <w:rFonts w:ascii="Times New Roman" w:hAnsi="Times New Roman" w:cs="Times New Roman"/>
+          <w:sz w:val="24"/>
+          <w:szCs w:val="24"/>
+        </w:rPr>
+        <w:t>odluku</w:t>
+      </w:r>
+      <w:proofErr w:type="spellEnd"/>
     </w:p>
     <w:p>
       <w:pPr>
@@ -771,13 +2203,95 @@
           <w:szCs w:val="24"/>
         </w:rPr>
       </w:pPr>
-      <w:r>
-        <w:rPr>
-          <w:rFonts w:ascii="Times New Roman" w:hAnsi="Times New Roman" w:cs="Times New Roman"/>
-          <w:sz w:val="24"/>
-          <w:szCs w:val="24"/>
-        </w:rPr>
-        <w:t>Opisati način rada odabranih filtera.</w:t>
+      <w:proofErr w:type="spellStart"/>
+      <w:r>
+        <w:rPr>
+          <w:rFonts w:ascii="Times New Roman" w:hAnsi="Times New Roman" w:cs="Times New Roman"/>
+          <w:sz w:val="24"/>
+          <w:szCs w:val="24"/>
+        </w:rPr>
+        <w:t>Opisati</w:t>
+      </w:r>
+      <w:proofErr w:type="spellEnd"/>
+      <w:r>
+        <w:rPr>
+          <w:rFonts w:ascii="Times New Roman" w:hAnsi="Times New Roman" w:cs="Times New Roman"/>
+          <w:sz w:val="24"/>
+          <w:szCs w:val="24"/>
+        </w:rPr>
+        <w:t xml:space="preserve"> </w:t>
+      </w:r>
+      <w:proofErr w:type="spellStart"/>
+      <w:r>
+        <w:rPr>
+          <w:rFonts w:ascii="Times New Roman" w:hAnsi="Times New Roman" w:cs="Times New Roman"/>
+          <w:sz w:val="24"/>
+          <w:szCs w:val="24"/>
+        </w:rPr>
+        <w:t>način</w:t>
+      </w:r>
+      <w:proofErr w:type="spellEnd"/>
+      <w:r>
+        <w:rPr>
+          <w:rFonts w:ascii="Times New Roman" w:hAnsi="Times New Roman" w:cs="Times New Roman"/>
+          <w:sz w:val="24"/>
+          <w:szCs w:val="24"/>
+        </w:rPr>
+        <w:t xml:space="preserve"> </w:t>
+      </w:r>
+      <w:proofErr w:type="spellStart"/>
+      <w:r>
+        <w:rPr>
+          <w:rFonts w:ascii="Times New Roman" w:hAnsi="Times New Roman" w:cs="Times New Roman"/>
+          <w:sz w:val="24"/>
+          <w:szCs w:val="24"/>
+        </w:rPr>
+        <w:t>rada</w:t>
+      </w:r>
+      <w:proofErr w:type="spellEnd"/>
+      <w:r>
+        <w:rPr>
+          <w:rFonts w:ascii="Times New Roman" w:hAnsi="Times New Roman" w:cs="Times New Roman"/>
+          <w:sz w:val="24"/>
+          <w:szCs w:val="24"/>
+        </w:rPr>
+        <w:t xml:space="preserve"> </w:t>
+      </w:r>
+      <w:proofErr w:type="spellStart"/>
+      <w:r>
+        <w:rPr>
+          <w:rFonts w:ascii="Times New Roman" w:hAnsi="Times New Roman" w:cs="Times New Roman"/>
+          <w:sz w:val="24"/>
+          <w:szCs w:val="24"/>
+        </w:rPr>
+        <w:t>odabranih</w:t>
+      </w:r>
+      <w:proofErr w:type="spellEnd"/>
+      <w:r>
+        <w:rPr>
+          <w:rFonts w:ascii="Times New Roman" w:hAnsi="Times New Roman" w:cs="Times New Roman"/>
+          <w:sz w:val="24"/>
+          <w:szCs w:val="24"/>
+        </w:rPr>
+        <w:t xml:space="preserve"> </w:t>
+      </w:r>
+      <w:proofErr w:type="spellStart"/>
+      <w:r>
+        <w:rPr>
+          <w:rFonts w:ascii="Times New Roman" w:hAnsi="Times New Roman" w:cs="Times New Roman"/>
+          <w:sz w:val="24"/>
+          <w:szCs w:val="24"/>
+        </w:rPr>
+        <w:t>filtera</w:t>
+      </w:r>
+      <w:proofErr w:type="spellEnd"/>
+      <w:r>
+        <w:rPr>
+          <w:rFonts w:ascii="Times New Roman" w:hAnsi="Times New Roman" w:cs="Times New Roman"/>
+          <w:sz w:val="24"/>
+          <w:szCs w:val="24"/>
+        </w:rPr>
+        <w:t>.</w:t>
       </w:r>
     </w:p>
     <w:p>

</xml_diff>